<commit_message>
update doc and ppt
</commit_message>
<xml_diff>
--- a/docs/FastMarchingMethod_for_Outpainting.docx
+++ b/docs/FastMarchingMethod_for_Outpainting.docx
@@ -24,13 +24,33 @@
         <w:t>Introductory Notes</w:t>
       </w:r>
     </w:p>
-    <w:p/>
+    <w:p>
+      <w:pPr>
+        <w:rPr>
+          <w:color w:val="FF0000"/>
+        </w:rPr>
+      </w:pPr>
+      <w:r>
+        <w:rPr>
+          <w:color w:val="FF0000"/>
+        </w:rPr>
+        <w:t>//TODO: explain the history of the FMM, discuss the inpainting modeling work historically, describe the inpainting models used currently and how the one developed in Telea’s paper will be used in modified form to create outpainting model for slowly varying gradient backgrounds.</w:t>
+      </w:r>
+    </w:p>
+    <w:p>
+      <w:r>
+        <w:t xml:space="preserve">  </w:t>
+      </w:r>
+    </w:p>
     <w:p>
       <w:pPr>
         <w:pStyle w:val="Heading1"/>
       </w:pPr>
       <w:r>
         <w:t>Model</w:t>
+      </w:r>
+      <w:r>
+        <w:t xml:space="preserve"> for Inpainting </w:t>
       </w:r>
     </w:p>
     <w:p/>
@@ -3322,7 +3342,18 @@
         </m:d>
       </m:oMath>
       <w:r>
-        <w:t xml:space="preserve"> is designed in such way that the inpainting of p propagates the gray value as well as the sharp details of the image over </w:t>
+        <w:t xml:space="preserve"> is designed in such way that the inpainting of </w:t>
+      </w:r>
+      <m:oMath>
+        <m:r>
+          <w:rPr>
+            <w:rFonts w:ascii="Cambria Math" w:hAnsi="Cambria Math"/>
+          </w:rPr>
+          <m:t>p</m:t>
+        </m:r>
+      </m:oMath>
+      <w:r>
+        <w:t xml:space="preserve"> propagates the gray value as well as the sharp details of the image over </w:t>
       </w:r>
       <m:oMath>
         <m:sSub>
@@ -3581,11 +3612,9 @@
     </w:p>
     <w:p/>
     <w:p>
-      <w:proofErr w:type="gramStart"/>
       <w:r>
         <w:t>where</w:t>
       </w:r>
-      <w:proofErr w:type="gramEnd"/>
     </w:p>
     <w:p/>
     <w:p>
@@ -3694,7 +3723,6 @@
     </w:p>
     <w:p>
       <w:r>
-        <w:lastRenderedPageBreak/>
         <w:t xml:space="preserve">   </w:t>
       </w:r>
       <m:oMath>
@@ -3954,6 +3982,121 @@
     <w:p>
       <w:pPr>
         <w:ind w:firstLine="80"/>
+      </w:pPr>
+      <w:r>
+        <w:t xml:space="preserve">The </w:t>
+      </w:r>
+      <w:r>
+        <w:rPr>
+          <w:i/>
+          <w:iCs/>
+        </w:rPr>
+        <w:t>directional component</w:t>
+      </w:r>
+      <w:r>
+        <w:t xml:space="preserve"> </w:t>
+      </w:r>
+      <m:oMath>
+        <m:r>
+          <w:rPr>
+            <w:rFonts w:ascii="Cambria Math" w:hAnsi="Cambria Math"/>
+          </w:rPr>
+          <m:t>dir(p,q)</m:t>
+        </m:r>
+      </m:oMath>
+      <w:r>
+        <w:t xml:space="preserve"> ensures that the contribution of the pixels</w:t>
+      </w:r>
+      <w:r>
+        <w:t xml:space="preserve"> close to the normal direction </w:t>
+      </w:r>
+      <m:oMath>
+        <m:r>
+          <w:rPr>
+            <w:rFonts w:ascii="Cambria Math" w:hAnsi="Cambria Math"/>
+          </w:rPr>
+          <m:t>N</m:t>
+        </m:r>
+        <m:r>
+          <w:rPr>
+            <w:rFonts w:ascii="Cambria Math" w:hAnsi="Cambria Math"/>
+          </w:rPr>
+          <m:t>=</m:t>
+        </m:r>
+        <m:r>
+          <m:rPr>
+            <m:sty m:val="p"/>
+          </m:rPr>
+          <w:rPr>
+            <w:rFonts w:ascii="Cambria Math" w:hAnsi="Cambria Math"/>
+          </w:rPr>
+          <m:t>∇</m:t>
+        </m:r>
+        <m:r>
+          <w:rPr>
+            <w:rFonts w:ascii="Cambria Math" w:hAnsi="Cambria Math"/>
+          </w:rPr>
+          <m:t>T</m:t>
+        </m:r>
+      </m:oMath>
+      <w:r>
+        <w:t xml:space="preserve"> (which is the information propagation direction) is higher than for those farther from </w:t>
+      </w:r>
+      <m:oMath>
+        <m:r>
+          <w:rPr>
+            <w:rFonts w:ascii="Cambria Math" w:hAnsi="Cambria Math"/>
+          </w:rPr>
+          <m:t>N</m:t>
+        </m:r>
+      </m:oMath>
+      <w:r>
+        <w:t xml:space="preserve">. </w:t>
+      </w:r>
+    </w:p>
+    <w:p>
+      <w:pPr>
+        <w:ind w:firstLine="80"/>
+      </w:pPr>
+      <w:r>
+        <w:t xml:space="preserve">The </w:t>
+      </w:r>
+      <w:r>
+        <w:rPr>
+          <w:i/>
+          <w:iCs/>
+        </w:rPr>
+        <w:t>geometric distance</w:t>
+      </w:r>
+      <w:r>
+        <w:t xml:space="preserve"> component </w:t>
+      </w:r>
+      <m:oMath>
+        <m:r>
+          <w:rPr>
+            <w:rFonts w:ascii="Cambria Math" w:hAnsi="Cambria Math"/>
+          </w:rPr>
+          <m:t>dst(p,q)</m:t>
+        </m:r>
+      </m:oMath>
+      <w:r>
+        <w:t xml:space="preserve"> decreases the contribution of pixels geometrically farther from </w:t>
+      </w:r>
+      <m:oMath>
+        <m:r>
+          <w:rPr>
+            <w:rFonts w:ascii="Cambria Math" w:hAnsi="Cambria Math"/>
+          </w:rPr>
+          <m:t>p</m:t>
+        </m:r>
+      </m:oMath>
+      <w:r>
+        <w:t xml:space="preserve">. </w:t>
+      </w:r>
+    </w:p>
+    <w:p>
+      <w:pPr>
+        <w:ind w:firstLine="80"/>
         <w:rPr>
           <w:b/>
           <w:bCs/>
@@ -3961,65 +4104,1136 @@
         </w:rPr>
       </w:pPr>
       <w:r>
-        <w:t>The direct</w:t>
-      </w:r>
-      <w:r>
-        <w:t xml:space="preserve">ional </w:t>
-      </w:r>
-      <w:r>
-        <w:t xml:space="preserve">component </w:t>
-      </w:r>
-      <m:oMath>
-        <m:r>
-          <w:rPr>
-            <w:rFonts w:ascii="Cambria Math" w:hAnsi="Cambria Math"/>
-          </w:rPr>
-          <m:t>dir(p,q)</m:t>
-        </m:r>
-      </m:oMath>
-      <w:r>
-        <w:t xml:space="preserve"> ensures that the contribution of the pixels</w:t>
-      </w:r>
-      <w:r>
-        <w:t xml:space="preserve"> close to the normal direction </w:t>
-      </w:r>
-      <m:oMath>
-        <m:r>
-          <w:rPr>
-            <w:rFonts w:ascii="Cambria Math" w:hAnsi="Cambria Math"/>
-          </w:rPr>
-          <m:t>N</m:t>
-        </m:r>
-        <m:r>
-          <w:rPr>
-            <w:rFonts w:ascii="Cambria Math" w:hAnsi="Cambria Math"/>
-          </w:rPr>
-          <m:t>=</m:t>
-        </m:r>
-        <m:r>
-          <m:rPr>
-            <m:sty m:val="p"/>
-          </m:rPr>
-          <w:rPr>
-            <w:rFonts w:ascii="Cambria Math" w:hAnsi="Cambria Math"/>
-          </w:rPr>
-          <m:t>∇</m:t>
-        </m:r>
-        <m:r>
-          <w:rPr>
-            <w:rFonts w:ascii="Cambria Math" w:hAnsi="Cambria Math"/>
-          </w:rPr>
-          <m:t>T</m:t>
-        </m:r>
-      </m:oMath>
-      <w:r>
-        <w:t>.</w:t>
+        <w:t xml:space="preserve">The </w:t>
+      </w:r>
+      <w:r>
+        <w:rPr>
+          <w:i/>
+          <w:iCs/>
+        </w:rPr>
+        <w:t>level set</w:t>
+      </w:r>
+      <w:r>
+        <w:t xml:space="preserve"> distance component </w:t>
+      </w:r>
+      <m:oMath>
+        <m:r>
+          <w:rPr>
+            <w:rFonts w:ascii="Cambria Math" w:hAnsi="Cambria Math"/>
+          </w:rPr>
+          <m:t>lev(p,q)</m:t>
+        </m:r>
+      </m:oMath>
+      <w:r>
+        <w:t xml:space="preserve"> ensures that pixels close to the contour through p contribute more than farther pixels. </w:t>
+      </w:r>
+    </w:p>
+    <w:p>
+      <w:r>
+        <w:t xml:space="preserve">Overall, the above factors model the manual inpainting heuristics that describe how to paint a point by strokes bringing color from a small region around it. </w:t>
       </w:r>
     </w:p>
     <w:p>
       <w:pPr>
         <w:ind w:firstLine="80"/>
       </w:pPr>
+      <w:r>
+        <w:t xml:space="preserve">For </w:t>
+      </w:r>
+      <m:oMath>
+        <m:r>
+          <w:rPr>
+            <w:rFonts w:ascii="Cambria Math" w:hAnsi="Cambria Math"/>
+          </w:rPr>
+          <m:t>ε</m:t>
+        </m:r>
+      </m:oMath>
+      <w:r>
+        <w:t xml:space="preserve"> up to about six pixels i.e. when inpainting thin regions, </w:t>
+      </w:r>
+      <m:oMath>
+        <m:r>
+          <w:rPr>
+            <w:rFonts w:ascii="Cambria Math" w:hAnsi="Cambria Math"/>
+          </w:rPr>
+          <m:t>dst</m:t>
+        </m:r>
+      </m:oMath>
+      <w:r>
+        <w:t xml:space="preserve"> and </w:t>
+      </w:r>
+      <m:oMath>
+        <m:r>
+          <w:rPr>
+            <w:rFonts w:ascii="Cambria Math" w:hAnsi="Cambria Math"/>
+          </w:rPr>
+          <m:t>lev</m:t>
+        </m:r>
+      </m:oMath>
+      <w:r>
+        <w:t xml:space="preserve"> have a weak effect. </w:t>
+      </w:r>
+      <w:r>
+        <w:t xml:space="preserve">For thicker regions to inpaint we could use an  </w:t>
+      </w:r>
+      <m:oMath>
+        <m:r>
+          <w:rPr>
+            <w:rFonts w:ascii="Cambria Math" w:hAnsi="Cambria Math"/>
+          </w:rPr>
+          <m:t>ε</m:t>
+        </m:r>
+      </m:oMath>
+      <w:r>
+        <w:t xml:space="preserve"> of 12 pixels and using </w:t>
+      </w:r>
+      <m:oMath>
+        <m:r>
+          <w:rPr>
+            <w:rFonts w:ascii="Cambria Math" w:hAnsi="Cambria Math"/>
+          </w:rPr>
+          <m:t>dst</m:t>
+        </m:r>
+      </m:oMath>
+      <w:r>
+        <w:t xml:space="preserve"> and </w:t>
+      </w:r>
+      <m:oMath>
+        <m:r>
+          <w:rPr>
+            <w:rFonts w:ascii="Cambria Math" w:hAnsi="Cambria Math"/>
+          </w:rPr>
+          <m:t>lev</m:t>
+        </m:r>
+      </m:oMath>
+      <w:r>
+        <w:t xml:space="preserve"> provides better results than using </w:t>
+      </w:r>
+      <m:oMath>
+        <m:r>
+          <w:rPr>
+            <w:rFonts w:ascii="Cambria Math" w:hAnsi="Cambria Math"/>
+          </w:rPr>
+          <m:t>dir</m:t>
+        </m:r>
+      </m:oMath>
+      <w:r>
+        <w:t xml:space="preserve"> alone. Inpainting is the best visually when all three components have been used. </w:t>
+      </w:r>
+    </w:p>
+    <w:p/>
+    <w:p>
+      <w:r>
+        <w:rPr>
+          <w:noProof/>
+        </w:rPr>
+        <w:drawing>
+          <wp:inline distT="0" distB="0" distL="0" distR="0" wp14:anchorId="6373ECBC" wp14:editId="659527CB">
+            <wp:extent cx="4182735" cy="1320511"/>
+            <wp:effectExtent l="0" t="0" r="0" b="635"/>
+            <wp:docPr id="897530580" name="Picture 1" descr="A black oval with a white square&#10;&#10;Description automatically generated with medium confidence"/>
+            <wp:cNvGraphicFramePr>
+              <a:graphicFrameLocks xmlns:a="http://schemas.openxmlformats.org/drawingml/2006/main" noChangeAspect="1"/>
+            </wp:cNvGraphicFramePr>
+            <a:graphic xmlns:a="http://schemas.openxmlformats.org/drawingml/2006/main">
+              <a:graphicData uri="http://schemas.openxmlformats.org/drawingml/2006/picture">
+                <pic:pic xmlns:pic="http://schemas.openxmlformats.org/drawingml/2006/picture">
+                  <pic:nvPicPr>
+                    <pic:cNvPr id="897530580" name="Picture 1" descr="A black oval with a white square&#10;&#10;Description automatically generated with medium confidence"/>
+                    <pic:cNvPicPr/>
+                  </pic:nvPicPr>
+                  <pic:blipFill>
+                    <a:blip r:embed="rId5" cstate="print">
+                      <a:extLst>
+                        <a:ext uri="{28A0092B-C50C-407E-A947-70E740481C1C}">
+                          <a14:useLocalDpi xmlns:a14="http://schemas.microsoft.com/office/drawing/2010/main" val="0"/>
+                        </a:ext>
+                      </a:extLst>
+                    </a:blip>
+                    <a:stretch>
+                      <a:fillRect/>
+                    </a:stretch>
+                  </pic:blipFill>
+                  <pic:spPr>
+                    <a:xfrm>
+                      <a:off x="0" y="0"/>
+                      <a:ext cx="4208414" cy="1328618"/>
+                    </a:xfrm>
+                    <a:prstGeom prst="rect">
+                      <a:avLst/>
+                    </a:prstGeom>
+                  </pic:spPr>
+                </pic:pic>
+              </a:graphicData>
+            </a:graphic>
+          </wp:inline>
+        </w:drawing>
+      </w:r>
+    </w:p>
+    <w:p>
+      <w:r>
+        <w:t>Figure: thick region to inpaint (a) and result (b). Effect of the weighting functions: direction (c), direction and geometric distance (d) , direction and level set distance (f).</w:t>
+      </w:r>
+      <w:r>
+        <w:t xml:space="preserve"> The figure is taken from </w:t>
+      </w:r>
+      <w:r>
+        <w:fldChar w:fldCharType="begin"/>
+      </w:r>
+      <w:r>
+        <w:instrText xml:space="preserve"> REF Teleas_paper \h </w:instrText>
+      </w:r>
+      <w:r>
+        <w:fldChar w:fldCharType="separate"/>
+      </w:r>
+      <w:r>
+        <w:t>[1]</w:t>
+      </w:r>
+      <w:r>
+        <w:fldChar w:fldCharType="end"/>
+      </w:r>
+      <w:r>
+        <w:t>.</w:t>
+      </w:r>
+    </w:p>
+    <w:p/>
+    <w:p>
+      <w:pPr>
+        <w:pStyle w:val="Heading2"/>
+      </w:pPr>
+      <w:r>
+        <w:t>Adding Fast Marching Method to the Inpainting Process</w:t>
+      </w:r>
+    </w:p>
+    <w:p/>
+    <w:p>
+      <w:r>
+        <w:t xml:space="preserve">Eq. (2) gives the rule how to inpaint a point on the unknown’s region boundary </w:t>
+      </w:r>
+      <m:oMath>
+        <m:r>
+          <w:rPr>
+            <w:rFonts w:ascii="Cambria Math" w:hAnsi="Cambria Math"/>
+          </w:rPr>
+          <m:t>∂</m:t>
+        </m:r>
+        <m:r>
+          <m:rPr>
+            <m:sty m:val="p"/>
+          </m:rPr>
+          <w:rPr>
+            <w:rFonts w:ascii="Cambria Math" w:hAnsi="Cambria Math"/>
+          </w:rPr>
+          <m:t>Ω</m:t>
+        </m:r>
+      </m:oMath>
+      <w:r>
+        <w:t xml:space="preserve"> as a function of known image pixels only. </w:t>
+      </w:r>
+    </w:p>
+    <w:p>
+      <w:r>
+        <w:t xml:space="preserve">To inpaint the whole </w:t>
+      </w:r>
+      <m:oMath>
+        <m:r>
+          <m:rPr>
+            <m:sty m:val="p"/>
+          </m:rPr>
+          <w:rPr>
+            <w:rFonts w:ascii="Cambria Math" w:hAnsi="Cambria Math"/>
+          </w:rPr>
+          <m:t>Ω</m:t>
+        </m:r>
+      </m:oMath>
+      <w:r>
+        <w:t xml:space="preserve">, we iteratively apply Eq. (2) to all the discrete pixels of </w:t>
+      </w:r>
+      <m:oMath>
+        <m:r>
+          <w:rPr>
+            <w:rFonts w:ascii="Cambria Math" w:hAnsi="Cambria Math"/>
+          </w:rPr>
+          <m:t>∂</m:t>
+        </m:r>
+        <m:r>
+          <m:rPr>
+            <m:sty m:val="p"/>
+          </m:rPr>
+          <w:rPr>
+            <w:rFonts w:ascii="Cambria Math" w:hAnsi="Cambria Math"/>
+          </w:rPr>
+          <m:t>Ω</m:t>
+        </m:r>
+      </m:oMath>
+      <w:r>
+        <w:t xml:space="preserve">, in increasing distance from </w:t>
+      </w:r>
+      <m:oMath>
+        <m:r>
+          <w:rPr>
+            <w:rFonts w:ascii="Cambria Math" w:hAnsi="Cambria Math"/>
+          </w:rPr>
+          <m:t>∂</m:t>
+        </m:r>
+        <m:r>
+          <m:rPr>
+            <m:sty m:val="p"/>
+          </m:rPr>
+          <w:rPr>
+            <w:rFonts w:ascii="Cambria Math" w:hAnsi="Cambria Math"/>
+          </w:rPr>
+          <m:t>Ω</m:t>
+        </m:r>
+      </m:oMath>
+      <w:r>
+        <w:t xml:space="preserve">’s initial position </w:t>
+      </w:r>
+      <m:oMath>
+        <m:sSub>
+          <m:sSubPr>
+            <m:ctrlPr>
+              <w:rPr>
+                <w:rFonts w:ascii="Cambria Math" w:hAnsi="Cambria Math"/>
+                <w:i/>
+              </w:rPr>
+            </m:ctrlPr>
+          </m:sSubPr>
+          <m:e>
+            <m:r>
+              <w:rPr>
+                <w:rFonts w:ascii="Cambria Math" w:hAnsi="Cambria Math"/>
+              </w:rPr>
+              <m:t>∂</m:t>
+            </m:r>
+            <m:r>
+              <m:rPr>
+                <m:sty m:val="p"/>
+              </m:rPr>
+              <w:rPr>
+                <w:rFonts w:ascii="Cambria Math" w:hAnsi="Cambria Math"/>
+              </w:rPr>
+              <m:t>Ω</m:t>
+            </m:r>
+          </m:e>
+          <m:sub>
+            <m:r>
+              <w:rPr>
+                <w:rFonts w:ascii="Cambria Math" w:hAnsi="Cambria Math"/>
+              </w:rPr>
+              <m:t>i</m:t>
+            </m:r>
+          </m:sub>
+        </m:sSub>
+      </m:oMath>
+      <w:r>
+        <w:t xml:space="preserve">, and advance the boundary inside </w:t>
+      </w:r>
+      <m:oMath>
+        <m:r>
+          <m:rPr>
+            <m:sty m:val="p"/>
+          </m:rPr>
+          <w:rPr>
+            <w:rFonts w:ascii="Cambria Math" w:hAnsi="Cambria Math"/>
+          </w:rPr>
+          <m:t>Ω</m:t>
+        </m:r>
+      </m:oMath>
+      <w:r>
+        <w:t xml:space="preserve"> until the whole region has been inpainted. Inpainting points in increasing distance order from </w:t>
+      </w:r>
+      <m:oMath>
+        <m:sSub>
+          <m:sSubPr>
+            <m:ctrlPr>
+              <w:rPr>
+                <w:rFonts w:ascii="Cambria Math" w:hAnsi="Cambria Math"/>
+                <w:i/>
+              </w:rPr>
+            </m:ctrlPr>
+          </m:sSubPr>
+          <m:e>
+            <m:r>
+              <w:rPr>
+                <w:rFonts w:ascii="Cambria Math" w:hAnsi="Cambria Math"/>
+              </w:rPr>
+              <m:t>∂</m:t>
+            </m:r>
+            <m:r>
+              <m:rPr>
+                <m:sty m:val="p"/>
+              </m:rPr>
+              <w:rPr>
+                <w:rFonts w:ascii="Cambria Math" w:hAnsi="Cambria Math"/>
+              </w:rPr>
+              <m:t>Ω</m:t>
+            </m:r>
+          </m:e>
+          <m:sub>
+            <m:r>
+              <w:rPr>
+                <w:rFonts w:ascii="Cambria Math" w:hAnsi="Cambria Math"/>
+              </w:rPr>
+              <m:t>i</m:t>
+            </m:r>
+          </m:sub>
+        </m:sSub>
+      </m:oMath>
+      <w:r>
+        <w:t xml:space="preserve"> ensures that areas closest to known image points are filled in first, mimicking manual inpainting techniques. </w:t>
+      </w:r>
+    </w:p>
+    <w:p>
+      <w:r>
+        <w:t xml:space="preserve">   Implementing the above requires a method that propagates </w:t>
+      </w:r>
+      <m:oMath>
+        <m:r>
+          <w:rPr>
+            <w:rFonts w:ascii="Cambria Math" w:hAnsi="Cambria Math"/>
+          </w:rPr>
+          <m:t>∂</m:t>
+        </m:r>
+        <m:r>
+          <m:rPr>
+            <m:sty m:val="p"/>
+          </m:rPr>
+          <w:rPr>
+            <w:rFonts w:ascii="Cambria Math" w:hAnsi="Cambria Math"/>
+          </w:rPr>
+          <m:t>Ω</m:t>
+        </m:r>
+      </m:oMath>
+      <w:r>
+        <w:t xml:space="preserve"> into </w:t>
+      </w:r>
+      <m:oMath>
+        <m:r>
+          <m:rPr>
+            <m:sty m:val="p"/>
+          </m:rPr>
+          <w:rPr>
+            <w:rFonts w:ascii="Cambria Math" w:hAnsi="Cambria Math"/>
+          </w:rPr>
+          <m:t>Ω</m:t>
+        </m:r>
+      </m:oMath>
+      <w:r>
+        <w:t xml:space="preserve"> by advancing the pixels of </w:t>
+      </w:r>
+      <m:oMath>
+        <m:r>
+          <w:rPr>
+            <w:rFonts w:ascii="Cambria Math" w:hAnsi="Cambria Math"/>
+          </w:rPr>
+          <m:t>∂</m:t>
+        </m:r>
+        <m:r>
+          <m:rPr>
+            <m:sty m:val="p"/>
+          </m:rPr>
+          <w:rPr>
+            <w:rFonts w:ascii="Cambria Math" w:hAnsi="Cambria Math"/>
+          </w:rPr>
+          <m:t>Ω</m:t>
+        </m:r>
+      </m:oMath>
+      <w:r>
+        <w:t xml:space="preserve"> in order of their distance to the initial boundary </w:t>
+      </w:r>
+      <m:oMath>
+        <m:sSub>
+          <m:sSubPr>
+            <m:ctrlPr>
+              <w:rPr>
+                <w:rFonts w:ascii="Cambria Math" w:hAnsi="Cambria Math"/>
+                <w:i/>
+              </w:rPr>
+            </m:ctrlPr>
+          </m:sSubPr>
+          <m:e>
+            <m:r>
+              <w:rPr>
+                <w:rFonts w:ascii="Cambria Math" w:hAnsi="Cambria Math"/>
+              </w:rPr>
+              <m:t>∂</m:t>
+            </m:r>
+            <m:r>
+              <m:rPr>
+                <m:sty m:val="p"/>
+              </m:rPr>
+              <w:rPr>
+                <w:rFonts w:ascii="Cambria Math" w:hAnsi="Cambria Math"/>
+              </w:rPr>
+              <m:t>Ω</m:t>
+            </m:r>
+          </m:e>
+          <m:sub>
+            <m:r>
+              <w:rPr>
+                <w:rFonts w:ascii="Cambria Math" w:hAnsi="Cambria Math"/>
+              </w:rPr>
+              <m:t>0</m:t>
+            </m:r>
+          </m:sub>
+        </m:sSub>
+      </m:oMath>
+      <w:r>
+        <w:t>. For this we use the Fast-Marching Method (FMM). FMM is an algorithm that solves the Eikonal equation</w:t>
+      </w:r>
+      <w:r>
+        <w:t>.</w:t>
+      </w:r>
+      <w:r>
+        <w:t xml:space="preserve"> </w:t>
+      </w:r>
+    </w:p>
+    <w:p/>
+    <w:p>
+      <w:pPr>
+        <w:pStyle w:val="Heading2"/>
+      </w:pPr>
+      <w:r>
+        <w:t>The Eikonal equation</w:t>
+      </w:r>
+    </w:p>
+    <w:p>
+      <w:r>
+        <w:t xml:space="preserve">The Eikonal equation is given with </w:t>
+      </w:r>
+    </w:p>
+    <w:p/>
+    <w:p>
+      <m:oMath>
+        <m:d>
+          <m:dPr>
+            <m:begChr m:val="|"/>
+            <m:endChr m:val="|"/>
+            <m:ctrlPr>
+              <w:rPr>
+                <w:rFonts w:ascii="Cambria Math" w:hAnsi="Cambria Math"/>
+                <w:i/>
+              </w:rPr>
+            </m:ctrlPr>
+          </m:dPr>
+          <m:e>
+            <m:r>
+              <m:rPr>
+                <m:sty m:val="p"/>
+              </m:rPr>
+              <w:rPr>
+                <w:rFonts w:ascii="Cambria Math" w:hAnsi="Cambria Math"/>
+              </w:rPr>
+              <m:t>∇</m:t>
+            </m:r>
+            <m:r>
+              <w:rPr>
+                <w:rFonts w:ascii="Cambria Math" w:hAnsi="Cambria Math"/>
+              </w:rPr>
+              <m:t>T</m:t>
+            </m:r>
+          </m:e>
+        </m:d>
+        <m:r>
+          <w:rPr>
+            <w:rFonts w:ascii="Cambria Math" w:hAnsi="Cambria Math"/>
+          </w:rPr>
+          <m:t>=1</m:t>
+        </m:r>
+      </m:oMath>
+      <w:r>
+        <w:t xml:space="preserve"> on </w:t>
+      </w:r>
+      <m:oMath>
+        <m:r>
+          <m:rPr>
+            <m:sty m:val="p"/>
+          </m:rPr>
+          <w:rPr>
+            <w:rFonts w:ascii="Cambria Math" w:hAnsi="Cambria Math"/>
+          </w:rPr>
+          <m:t>Ω</m:t>
+        </m:r>
+      </m:oMath>
+      <w:r>
+        <w:t xml:space="preserve">, with </w:t>
+      </w:r>
+      <m:oMath>
+        <m:r>
+          <w:rPr>
+            <w:rFonts w:ascii="Cambria Math" w:hAnsi="Cambria Math"/>
+          </w:rPr>
+          <m:t>T=0</m:t>
+        </m:r>
+      </m:oMath>
+      <w:r>
+        <w:t xml:space="preserve"> on </w:t>
+      </w:r>
+      <m:oMath>
+        <m:r>
+          <w:rPr>
+            <w:rFonts w:ascii="Cambria Math" w:hAnsi="Cambria Math"/>
+          </w:rPr>
+          <m:t>∂</m:t>
+        </m:r>
+        <m:r>
+          <m:rPr>
+            <m:sty m:val="p"/>
+          </m:rPr>
+          <w:rPr>
+            <w:rFonts w:ascii="Cambria Math" w:hAnsi="Cambria Math"/>
+          </w:rPr>
+          <m:t>Ω</m:t>
+        </m:r>
+      </m:oMath>
+      <w:r>
+        <w:t xml:space="preserve">      (7)</w:t>
+      </w:r>
+    </w:p>
+    <w:p/>
+    <w:p>
+      <w:r>
+        <w:t xml:space="preserve">The solution </w:t>
+      </w:r>
+      <m:oMath>
+        <m:r>
+          <w:rPr>
+            <w:rFonts w:ascii="Cambria Math" w:hAnsi="Cambria Math"/>
+          </w:rPr>
+          <m:t>T</m:t>
+        </m:r>
+      </m:oMath>
+      <w:r>
+        <w:t xml:space="preserve"> of Eq. (7) is the distance map of the pixels in </w:t>
+      </w:r>
+      <m:oMath>
+        <m:r>
+          <m:rPr>
+            <m:sty m:val="p"/>
+          </m:rPr>
+          <w:rPr>
+            <w:rFonts w:ascii="Cambria Math" w:hAnsi="Cambria Math"/>
+          </w:rPr>
+          <m:t>Ω</m:t>
+        </m:r>
+      </m:oMath>
+      <w:r>
+        <w:t xml:space="preserve"> t</w:t>
+      </w:r>
+      <w:r>
+        <w:t xml:space="preserve">o the </w:t>
+      </w:r>
+      <w:r>
+        <w:t xml:space="preserve">boundary </w:t>
+      </w:r>
+      <m:oMath>
+        <m:r>
+          <w:rPr>
+            <w:rFonts w:ascii="Cambria Math" w:hAnsi="Cambria Math"/>
+          </w:rPr>
+          <m:t>∂</m:t>
+        </m:r>
+        <m:r>
+          <m:rPr>
+            <m:sty m:val="p"/>
+          </m:rPr>
+          <w:rPr>
+            <w:rFonts w:ascii="Cambria Math" w:hAnsi="Cambria Math"/>
+          </w:rPr>
+          <m:t>Ω</m:t>
+        </m:r>
+      </m:oMath>
+      <w:r>
+        <w:t xml:space="preserve">. The level sets (or </w:t>
+      </w:r>
+      <w:r>
+        <w:rPr>
+          <w:i/>
+          <w:iCs/>
+        </w:rPr>
+        <w:t>isolines</w:t>
+      </w:r>
+      <w:r>
+        <w:t xml:space="preserve">) of </w:t>
+      </w:r>
+      <m:oMath>
+        <m:r>
+          <w:rPr>
+            <w:rFonts w:ascii="Cambria Math" w:hAnsi="Cambria Math"/>
+          </w:rPr>
+          <m:t>T</m:t>
+        </m:r>
+      </m:oMath>
+      <w:r>
+        <w:t xml:space="preserve"> are exactly the successive boundaries </w:t>
+      </w:r>
+      <m:oMath>
+        <m:r>
+          <w:rPr>
+            <w:rFonts w:ascii="Cambria Math" w:hAnsi="Cambria Math"/>
+          </w:rPr>
+          <m:t>∂</m:t>
+        </m:r>
+        <m:r>
+          <m:rPr>
+            <m:sty m:val="p"/>
+          </m:rPr>
+          <w:rPr>
+            <w:rFonts w:ascii="Cambria Math" w:hAnsi="Cambria Math"/>
+          </w:rPr>
+          <m:t>Ω</m:t>
+        </m:r>
+      </m:oMath>
+      <w:r>
+        <w:t xml:space="preserve"> of the shrinking </w:t>
+      </w:r>
+      <m:oMath>
+        <m:r>
+          <m:rPr>
+            <m:sty m:val="p"/>
+          </m:rPr>
+          <w:rPr>
+            <w:rFonts w:ascii="Cambria Math" w:hAnsi="Cambria Math"/>
+          </w:rPr>
+          <m:t>Ω</m:t>
+        </m:r>
+      </m:oMath>
+      <w:r>
+        <w:t xml:space="preserve"> that need to be inpainted. </w:t>
+      </w:r>
+    </w:p>
+    <w:p/>
+    <w:p>
+      <w:pPr>
+        <w:pStyle w:val="Heading2"/>
+      </w:pPr>
+      <w:r>
+        <w:t xml:space="preserve">The FMM algorithm </w:t>
+      </w:r>
+    </w:p>
+    <w:p/>
+    <w:p>
+      <w:pPr>
+        <w:keepNext/>
+        <w:keepLines/>
+      </w:pPr>
+      <m:oMath>
+        <m:sSub>
+          <m:sSubPr>
+            <m:ctrlPr>
+              <w:rPr>
+                <w:rFonts w:ascii="Cambria Math" w:hAnsi="Cambria Math"/>
+                <w:i/>
+              </w:rPr>
+            </m:ctrlPr>
+          </m:sSubPr>
+          <m:e>
+            <m:r>
+              <w:rPr>
+                <w:rFonts w:ascii="Cambria Math" w:hAnsi="Cambria Math"/>
+              </w:rPr>
+              <m:t>∂</m:t>
+            </m:r>
+            <m:r>
+              <m:rPr>
+                <m:sty m:val="p"/>
+              </m:rPr>
+              <w:rPr>
+                <w:rFonts w:ascii="Cambria Math" w:hAnsi="Cambria Math"/>
+              </w:rPr>
+              <m:t>Ω</m:t>
+            </m:r>
+          </m:e>
+          <m:sub>
+            <m:r>
+              <w:rPr>
+                <w:rFonts w:ascii="Cambria Math" w:hAnsi="Cambria Math"/>
+              </w:rPr>
+              <m:t>0</m:t>
+            </m:r>
+          </m:sub>
+        </m:sSub>
+        <m:r>
+          <m:rPr>
+            <m:sty m:val="p"/>
+          </m:rPr>
+          <w:rPr>
+            <w:rFonts w:ascii="Cambria Math" w:hAnsi="Cambria Math"/>
+          </w:rPr>
+          <m:t>=the boundary of the region to inpaint</m:t>
+        </m:r>
+      </m:oMath>
+      <w:r>
+        <w:rPr>
+          <w:iCs/>
+        </w:rPr>
+        <w:t xml:space="preserve"> </w:t>
+      </w:r>
+    </w:p>
+    <w:p>
+      <w:pPr>
+        <w:keepNext/>
+        <w:keepLines/>
+      </w:pPr>
+      <m:oMath>
+        <m:r>
+          <w:rPr>
+            <w:rFonts w:ascii="Cambria Math" w:hAnsi="Cambria Math"/>
+          </w:rPr>
+          <m:t>∂</m:t>
+        </m:r>
+        <m:r>
+          <m:rPr>
+            <m:sty m:val="p"/>
+          </m:rPr>
+          <w:rPr>
+            <w:rFonts w:ascii="Cambria Math" w:hAnsi="Cambria Math"/>
+          </w:rPr>
+          <m:t>Ω</m:t>
+        </m:r>
+        <m:r>
+          <w:rPr>
+            <w:rFonts w:ascii="Cambria Math" w:hAnsi="Cambria Math"/>
+          </w:rPr>
+          <m:t>=</m:t>
+        </m:r>
+        <m:sSub>
+          <m:sSubPr>
+            <m:ctrlPr>
+              <w:rPr>
+                <w:rFonts w:ascii="Cambria Math" w:hAnsi="Cambria Math"/>
+                <w:i/>
+              </w:rPr>
+            </m:ctrlPr>
+          </m:sSubPr>
+          <m:e>
+            <m:r>
+              <w:rPr>
+                <w:rFonts w:ascii="Cambria Math" w:hAnsi="Cambria Math"/>
+              </w:rPr>
+              <m:t>∂</m:t>
+            </m:r>
+            <m:r>
+              <m:rPr>
+                <m:sty m:val="p"/>
+              </m:rPr>
+              <w:rPr>
+                <w:rFonts w:ascii="Cambria Math" w:hAnsi="Cambria Math"/>
+              </w:rPr>
+              <m:t>Ω</m:t>
+            </m:r>
+          </m:e>
+          <m:sub>
+            <m:r>
+              <w:rPr>
+                <w:rFonts w:ascii="Cambria Math" w:hAnsi="Cambria Math"/>
+              </w:rPr>
+              <m:t>0</m:t>
+            </m:r>
+          </m:sub>
+        </m:sSub>
+      </m:oMath>
+      <w:r>
+        <w:t xml:space="preserve"> </w:t>
+      </w:r>
+    </w:p>
+    <w:p>
+      <w:pPr>
+        <w:keepNext/>
+        <w:keepLines/>
+        <w:rPr>
+          <w:iCs/>
+        </w:rPr>
+      </w:pPr>
+      <m:oMath>
+        <m:r>
+          <m:rPr>
+            <m:sty m:val="p"/>
+          </m:rPr>
+          <w:rPr>
+            <w:rFonts w:ascii="Cambria Math" w:hAnsi="Cambria Math"/>
+          </w:rPr>
+          <m:t>while (∂Ω not empty)</m:t>
+        </m:r>
+      </m:oMath>
+      <w:r>
+        <w:rPr>
+          <w:iCs/>
+        </w:rPr>
+        <w:t xml:space="preserve"> </w:t>
+      </w:r>
+    </w:p>
+    <w:p>
+      <w:pPr>
+        <w:keepNext/>
+        <w:keepLines/>
+        <w:rPr>
+          <w:iCs/>
+        </w:rPr>
+      </w:pPr>
+      <w:r>
+        <w:rPr>
+          <w:iCs/>
+        </w:rPr>
+        <w:t>{</w:t>
+      </w:r>
+    </w:p>
+    <w:p>
+      <w:pPr>
+        <w:keepNext/>
+        <w:keepLines/>
+        <w:rPr>
+          <w:iCs/>
+        </w:rPr>
+      </w:pPr>
+      <w:r>
+        <w:rPr>
+          <w:iCs/>
+        </w:rPr>
+        <w:t xml:space="preserve">   </w:t>
+      </w:r>
+      <m:oMath>
+        <m:r>
+          <w:rPr>
+            <w:rFonts w:ascii="Cambria Math" w:hAnsi="Cambria Math"/>
+          </w:rPr>
+          <m:t xml:space="preserve"> p =</m:t>
+        </m:r>
+        <m:r>
+          <m:rPr>
+            <m:sty m:val="p"/>
+          </m:rPr>
+          <w:rPr>
+            <w:rFonts w:ascii="Cambria Math" w:hAnsi="Cambria Math"/>
+          </w:rPr>
+          <m:t xml:space="preserve"> pixel of </m:t>
+        </m:r>
+        <m:r>
+          <m:rPr>
+            <m:sty m:val="p"/>
+          </m:rPr>
+          <w:rPr>
+            <w:rFonts w:ascii="Cambria Math" w:hAnsi="Cambria Math"/>
+          </w:rPr>
+          <m:t>∂Ω</m:t>
+        </m:r>
+        <m:r>
+          <m:rPr>
+            <m:sty m:val="p"/>
+          </m:rPr>
+          <w:rPr>
+            <w:rFonts w:ascii="Cambria Math" w:hAnsi="Cambria Math"/>
+          </w:rPr>
+          <m:t xml:space="preserve"> closest to </m:t>
+        </m:r>
+        <m:sSub>
+          <m:sSubPr>
+            <m:ctrlPr>
+              <w:rPr>
+                <w:rFonts w:ascii="Cambria Math" w:hAnsi="Cambria Math"/>
+                <w:i/>
+              </w:rPr>
+            </m:ctrlPr>
+          </m:sSubPr>
+          <m:e>
+            <m:r>
+              <w:rPr>
+                <w:rFonts w:ascii="Cambria Math" w:hAnsi="Cambria Math"/>
+              </w:rPr>
+              <m:t>∂</m:t>
+            </m:r>
+            <m:r>
+              <m:rPr>
+                <m:sty m:val="p"/>
+              </m:rPr>
+              <w:rPr>
+                <w:rFonts w:ascii="Cambria Math" w:hAnsi="Cambria Math"/>
+              </w:rPr>
+              <m:t>Ω</m:t>
+            </m:r>
+          </m:e>
+          <m:sub>
+            <m:r>
+              <w:rPr>
+                <w:rFonts w:ascii="Cambria Math" w:hAnsi="Cambria Math"/>
+              </w:rPr>
+              <m:t>0</m:t>
+            </m:r>
+          </m:sub>
+        </m:sSub>
+      </m:oMath>
+      <w:r>
+        <w:rPr>
+          <w:iCs/>
+        </w:rPr>
+        <w:t xml:space="preserve"> </w:t>
+      </w:r>
+    </w:p>
+    <w:p>
+      <w:pPr>
+        <w:keepNext/>
+        <w:keepLines/>
+      </w:pPr>
+      <w:r>
+        <w:rPr>
+          <w:iCs/>
+        </w:rPr>
+        <w:t xml:space="preserve">    </w:t>
+      </w:r>
+      <m:oMath>
+        <m:r>
+          <m:rPr>
+            <m:sty m:val="p"/>
+          </m:rPr>
+          <w:rPr>
+            <w:rFonts w:ascii="Cambria Math" w:hAnsi="Cambria Math"/>
+          </w:rPr>
+          <m:t>i</m:t>
+        </m:r>
+        <m:r>
+          <m:rPr>
+            <m:sty m:val="p"/>
+          </m:rPr>
+          <w:rPr>
+            <w:rFonts w:ascii="Cambria Math" w:hAnsi="Cambria Math"/>
+          </w:rPr>
+          <m:t>npaint p using Eq. (7)</m:t>
+        </m:r>
+      </m:oMath>
+      <w:r>
+        <w:t xml:space="preserve"> </w:t>
+      </w:r>
+    </w:p>
+    <w:p>
+      <w:pPr>
+        <w:keepNext/>
+        <w:keepLines/>
+      </w:pPr>
+      <w:r>
+        <w:t xml:space="preserve">    </w:t>
+      </w:r>
+      <m:oMath>
+        <m:r>
+          <m:rPr>
+            <m:sty m:val="p"/>
+          </m:rPr>
+          <w:rPr>
+            <w:rFonts w:ascii="Cambria Math" w:hAnsi="Cambria Math"/>
+          </w:rPr>
+          <m:t xml:space="preserve">advance </m:t>
+        </m:r>
+        <m:r>
+          <m:rPr>
+            <m:sty m:val="p"/>
+          </m:rPr>
+          <w:rPr>
+            <w:rFonts w:ascii="Cambria Math" w:hAnsi="Cambria Math"/>
+          </w:rPr>
+          <m:t>∂Ω</m:t>
+        </m:r>
+        <m:r>
+          <m:rPr>
+            <m:sty m:val="p"/>
+          </m:rPr>
+          <w:rPr>
+            <w:rFonts w:ascii="Cambria Math" w:hAnsi="Cambria Math"/>
+          </w:rPr>
+          <m:t xml:space="preserve"> into</m:t>
+        </m:r>
+      </m:oMath>
+      <w:r>
+        <w:rPr>
+          <w:iCs/>
+        </w:rPr>
+        <w:t xml:space="preserve"> </w:t>
+      </w:r>
+      <m:oMath>
+        <m:r>
+          <m:rPr>
+            <m:sty m:val="p"/>
+          </m:rPr>
+          <w:rPr>
+            <w:rFonts w:ascii="Cambria Math" w:hAnsi="Cambria Math"/>
+          </w:rPr>
+          <m:t>Ω</m:t>
+        </m:r>
+      </m:oMath>
+    </w:p>
+    <w:p>
+      <w:pPr>
+        <w:keepNext/>
+        <w:keepLines/>
+        <w:rPr>
+          <w:iCs/>
+        </w:rPr>
+      </w:pPr>
+      <w:r>
+        <w:rPr>
+          <w:iCs/>
+        </w:rPr>
+        <w:t>}</w:t>
+      </w:r>
+    </w:p>
+    <w:p>
+      <w:r>
+        <w:t xml:space="preserve">Excerpt 1: the </w:t>
+      </w:r>
+      <w:r>
+        <w:t>FMM</w:t>
+      </w:r>
+      <w:r>
+        <w:t xml:space="preserve"> algorithm </w:t>
+      </w:r>
+      <w:r>
+        <w:t>discussed</w:t>
+      </w:r>
+      <w:r>
+        <w:t xml:space="preserve"> in Telea’s paper</w:t>
+      </w:r>
+    </w:p>
+    <w:p/>
+    <w:p>
+      <w:r>
+        <w:t>The FMM algorithm guarantee</w:t>
+      </w:r>
+      <w:r>
+        <w:t>s</w:t>
+      </w:r>
+      <w:r>
+        <w:t xml:space="preserve"> that the pixels of </w:t>
+      </w:r>
+      <m:oMath>
+        <m:r>
+          <m:rPr>
+            <m:sty m:val="p"/>
+          </m:rPr>
+          <w:rPr>
+            <w:rFonts w:ascii="Cambria Math" w:hAnsi="Cambria Math"/>
+          </w:rPr>
+          <m:t>∂Ω</m:t>
+        </m:r>
+      </m:oMath>
+      <w:r>
+        <w:rPr>
+          <w:iCs/>
+        </w:rPr>
+        <w:t xml:space="preserve"> are always processed in increased order of their distance-to-boundary </w:t>
+      </w:r>
+      <m:oMath>
+        <m:r>
+          <w:rPr>
+            <w:rFonts w:ascii="Cambria Math" w:hAnsi="Cambria Math"/>
+          </w:rPr>
+          <m:t>T</m:t>
+        </m:r>
+      </m:oMath>
+      <w:r>
+        <w:rPr>
+          <w:iCs/>
+        </w:rPr>
+        <w:t xml:space="preserve">. </w:t>
+      </w:r>
     </w:p>
     <w:p/>
     <w:p/>
@@ -4028,10 +5242,7 @@
         <w:pStyle w:val="Heading1"/>
       </w:pPr>
       <w:r>
-        <w:t xml:space="preserve"> </w:t>
-      </w:r>
-      <w:r>
-        <w:t>The Eikonal equation</w:t>
+        <w:t>The Outpainting Problem</w:t>
       </w:r>
     </w:p>
     <w:p/>
@@ -4045,25 +5256,48 @@
       </w:r>
     </w:p>
     <w:p>
-      <w:r>
-        <w:t xml:space="preserve">[1] </w:t>
-      </w:r>
-      <w:hyperlink r:id="rId4" w:history="1">
-        <w:r>
-          <w:rPr>
-            <w:rStyle w:val="Hyperlink"/>
-            <w:rFonts w:cs="Segoe UI"/>
-            <w:shd w:val="clear" w:color="auto" w:fill="FFFFFF"/>
-          </w:rPr>
-          <w:t>An Image Inpainting Technique Based on the Fast Marching Method, Alexandru Telea, 2004</w:t>
-        </w:r>
-      </w:hyperlink>
+      <w:pPr>
+        <w:keepNext/>
+        <w:keepLines/>
+      </w:pPr>
+      <w:bookmarkStart w:id="0" w:name="Teleas_paper"/>
+      <w:r>
+        <w:t>[1]</w:t>
+      </w:r>
+      <w:bookmarkEnd w:id="0"/>
+      <w:r>
+        <w:t xml:space="preserve"> </w:t>
+      </w:r>
+      <w:r>
+        <w:fldChar w:fldCharType="begin"/>
+      </w:r>
+      <w:r>
+        <w:instrText>HYPERLINK "https://github.com/dimitarpg13/image_processing/blob/main/literature/articles/inpainting_algorithms/An_Image_Inpainting_Technique_Based_on_the_Fast_Marching_Method_2004JGraphToolsTelea.pdf"</w:instrText>
+      </w:r>
+      <w:r>
+        <w:fldChar w:fldCharType="separate"/>
+      </w:r>
+      <w:r>
+        <w:rPr>
+          <w:rStyle w:val="Hyperlink"/>
+          <w:rFonts w:cs="Segoe UI"/>
+          <w:shd w:val="clear" w:color="auto" w:fill="FFFFFF"/>
+        </w:rPr>
+        <w:t>An Image Inpainting Technique Based on the Fast Marching Method, Alexandru Telea, 2004</w:t>
+      </w:r>
+      <w:r>
+        <w:fldChar w:fldCharType="end"/>
+      </w:r>
     </w:p>
     <w:p>
+      <w:pPr>
+        <w:keepNext/>
+        <w:keepLines/>
+      </w:pPr>
       <w:r>
         <w:t xml:space="preserve">[2] </w:t>
       </w:r>
-      <w:hyperlink r:id="rId5" w:history="1">
+      <w:hyperlink r:id="rId6" w:history="1">
         <w:r>
           <w:rPr>
             <w:rStyle w:val="Hyperlink"/>
@@ -4075,10 +5309,14 @@
       </w:hyperlink>
     </w:p>
     <w:p>
+      <w:pPr>
+        <w:keepNext/>
+        <w:keepLines/>
+      </w:pPr>
       <w:r>
         <w:t xml:space="preserve">[3] </w:t>
       </w:r>
-      <w:hyperlink r:id="rId6" w:history="1">
+      <w:hyperlink r:id="rId7" w:history="1">
         <w:r>
           <w:rPr>
             <w:rStyle w:val="Hyperlink"/>
@@ -4090,10 +5328,14 @@
       </w:hyperlink>
     </w:p>
     <w:p>
+      <w:pPr>
+        <w:keepNext/>
+        <w:keepLines/>
+      </w:pPr>
       <w:r>
         <w:t xml:space="preserve">[4] </w:t>
       </w:r>
-      <w:hyperlink r:id="rId7" w:history="1">
+      <w:hyperlink r:id="rId8" w:history="1">
         <w:r>
           <w:rPr>
             <w:rStyle w:val="Hyperlink"/>
@@ -4123,10 +5365,14 @@
       </w:hyperlink>
     </w:p>
     <w:p>
+      <w:pPr>
+        <w:keepNext/>
+        <w:keepLines/>
+      </w:pPr>
       <w:r>
         <w:t xml:space="preserve">[5] </w:t>
       </w:r>
-      <w:hyperlink r:id="rId8" w:history="1">
+      <w:hyperlink r:id="rId9" w:history="1">
         <w:r>
           <w:rPr>
             <w:rStyle w:val="Hyperlink"/>
@@ -4135,6 +5381,25 @@
         </w:r>
       </w:hyperlink>
     </w:p>
+    <w:p/>
+    <w:p>
+      <w:pPr>
+        <w:pStyle w:val="Heading1"/>
+      </w:pPr>
+      <w:r>
+        <w:t>Appendix</w:t>
+      </w:r>
+    </w:p>
+    <w:p/>
+    <w:p>
+      <w:pPr>
+        <w:pStyle w:val="Heading2"/>
+      </w:pPr>
+      <w:r>
+        <w:t>Code implementation of the algorithm discussed in Telea’s paper</w:t>
+      </w:r>
+    </w:p>
+    <w:p/>
     <w:p/>
     <w:sectPr>
       <w:pgSz w:w="12240" w:h="15840"/>
@@ -4572,7 +5837,6 @@
     <w:next w:val="Normal"/>
     <w:link w:val="Heading2Char"/>
     <w:uiPriority w:val="9"/>
-    <w:semiHidden/>
     <w:unhideWhenUsed/>
     <w:qFormat/>
     <w:rsid w:val="00FE327D"/>
@@ -4665,7 +5929,6 @@
     <w:basedOn w:val="DefaultParagraphFont"/>
     <w:link w:val="Heading2"/>
     <w:uiPriority w:val="9"/>
-    <w:semiHidden/>
     <w:rsid w:val="00FE327D"/>
     <w:rPr>
       <w:rFonts w:asciiTheme="majorHAnsi" w:eastAsiaTheme="majorEastAsia" w:hAnsiTheme="majorHAnsi" w:cstheme="majorBidi"/>
@@ -4705,6 +5968,18 @@
     <w:rsid w:val="00984280"/>
     <w:rPr>
       <w:color w:val="808080"/>
+    </w:rPr>
+  </w:style>
+  <w:style w:type="character" w:styleId="FollowedHyperlink">
+    <w:name w:val="FollowedHyperlink"/>
+    <w:basedOn w:val="DefaultParagraphFont"/>
+    <w:uiPriority w:val="99"/>
+    <w:semiHidden/>
+    <w:unhideWhenUsed/>
+    <w:rsid w:val="00AA511B"/>
+    <w:rPr>
+      <w:color w:val="954F72" w:themeColor="followedHyperlink"/>
+      <w:u w:val="single"/>
     </w:rPr>
   </w:style>
 </w:styles>
@@ -5003,4 +6278,16 @@
     </a:ext>
   </a:extLst>
 </a:theme>
+</file>
+
+<file path=customXml/item1.xml><?xml version="1.0" encoding="utf-8"?>
+<b:Sources xmlns:b="http://schemas.openxmlformats.org/officeDocument/2006/bibliography" xmlns="http://schemas.openxmlformats.org/officeDocument/2006/bibliography" SelectedStyle="/APASixthEditionOfficeOnline.xsl" StyleName="APA" Version="6"/>
+</file>
+
+<file path=customXml/itemProps1.xml><?xml version="1.0" encoding="utf-8"?>
+<ds:datastoreItem xmlns:ds="http://schemas.openxmlformats.org/officeDocument/2006/customXml" ds:itemID="{6B547342-CD7F-1846-8E7F-C8CB2AB49726}">
+  <ds:schemaRefs>
+    <ds:schemaRef ds:uri="http://schemas.openxmlformats.org/officeDocument/2006/bibliography"/>
+  </ds:schemaRefs>
+</ds:datastoreItem>
 </file>
</xml_diff>